<commit_message>
one more change to test commit
</commit_message>
<xml_diff>
--- a/Company Description _Workflow.docx
+++ b/Company Description _Workflow.docx
@@ -18,11 +18,25 @@
           <w:color w:val="0037A4"/>
         </w:rPr>
       </w:pPr>
+      <w:proofErr w:type="gramStart"/>
       <w:r>
         <w:rPr>
           <w:color w:val="0037A4"/>
         </w:rPr>
-        <w:t>Also should start using GitHub to track changes.</w:t>
+        <w:t>Also</w:t>
+      </w:r>
+      <w:proofErr w:type="gramEnd"/>
+      <w:r>
+        <w:rPr>
+          <w:color w:val="0037A4"/>
+        </w:rPr>
+        <w:t xml:space="preserve"> should start using GitHub to track changes.</w:t>
+      </w:r>
+      <w:r>
+        <w:rPr>
+          <w:color w:val="0037A4"/>
+        </w:rPr>
+        <w:t xml:space="preserve">  It’s probably a good idea to get familiar with this.</w:t>
       </w:r>
       <w:bookmarkStart w:id="0" w:name="_GoBack"/>
       <w:bookmarkEnd w:id="0"/>
@@ -3188,15 +3202,6 @@
 </file>
 
 <file path=customXml/item2.xml><?xml version="1.0" encoding="utf-8"?>
-<?mso-contentType ?>
-<FormTemplates xmlns="http://schemas.microsoft.com/sharepoint/v3/contenttype/forms">
-  <Display>DocumentLibraryForm</Display>
-  <Edit>DocumentLibraryForm</Edit>
-  <New>DocumentLibraryForm</New>
-</FormTemplates>
-</file>
-
-<file path=customXml/item3.xml><?xml version="1.0" encoding="utf-8"?>
 <ct:contentTypeSchema xmlns:ct="http://schemas.microsoft.com/office/2006/metadata/contentType" xmlns:ma="http://schemas.microsoft.com/office/2006/metadata/properties/metaAttributes" ct:_="" ma:_="" ma:contentTypeName="Document" ma:contentTypeID="0x0101005CD344D09416E040B866C763D33F00F8" ma:contentTypeVersion="2" ma:contentTypeDescription="Create a new document." ma:contentTypeScope="" ma:versionID="119924dfbd37763a8f0586ac694eaf1b">
   <xsd:schema xmlns:xsd="http://www.w3.org/2001/XMLSchema" xmlns:xs="http://www.w3.org/2001/XMLSchema" xmlns:p="http://schemas.microsoft.com/office/2006/metadata/properties" xmlns:ns2="07162346-e0ec-4e0e-ba3c-859d1231ff5f" targetNamespace="http://schemas.microsoft.com/office/2006/metadata/properties" ma:root="true" ma:fieldsID="b8f23c657559b46e3d1ea66c3906a1fa" ns2:_="">
     <xsd:import namespace="07162346-e0ec-4e0e-ba3c-859d1231ff5f"/>
@@ -3328,6 +3333,15 @@
 </ct:contentTypeSchema>
 </file>
 
+<file path=customXml/item3.xml><?xml version="1.0" encoding="utf-8"?>
+<?mso-contentType ?>
+<FormTemplates xmlns="http://schemas.microsoft.com/sharepoint/v3/contenttype/forms">
+  <Display>DocumentLibraryForm</Display>
+  <Edit>DocumentLibraryForm</Edit>
+  <New>DocumentLibraryForm</New>
+</FormTemplates>
+</file>
+
 <file path=customXml/itemProps1.xml><?xml version="1.0" encoding="utf-8"?>
 <ds:datastoreItem xmlns:ds="http://schemas.openxmlformats.org/officeDocument/2006/customXml" ds:itemID="{01A62DFD-8C78-4B4A-B156-5A10F592AFF5}">
   <ds:schemaRefs>
@@ -3338,14 +3352,6 @@
 </file>
 
 <file path=customXml/itemProps2.xml><?xml version="1.0" encoding="utf-8"?>
-<ds:datastoreItem xmlns:ds="http://schemas.openxmlformats.org/officeDocument/2006/customXml" ds:itemID="{6EC7EFBB-822E-49A7-A52F-79220551A179}">
-  <ds:schemaRefs>
-    <ds:schemaRef ds:uri="http://schemas.microsoft.com/sharepoint/v3/contenttype/forms"/>
-  </ds:schemaRefs>
-</ds:datastoreItem>
-</file>
-
-<file path=customXml/itemProps3.xml><?xml version="1.0" encoding="utf-8"?>
 <ds:datastoreItem xmlns:ds="http://schemas.openxmlformats.org/officeDocument/2006/customXml" ds:itemID="{7EF8D407-E9A5-4A50-8886-9EF25D87939F}">
   <ds:schemaRefs>
     <ds:schemaRef ds:uri="http://schemas.microsoft.com/office/2006/metadata/contentType"/>
@@ -3361,4 +3367,12 @@
     <ds:schemaRef ds:uri="http://schemas.microsoft.com/internal/obd"/>
   </ds:schemaRefs>
 </ds:datastoreItem>
+</file>
+
+<file path=customXml/itemProps3.xml><?xml version="1.0" encoding="utf-8"?>
+<ds:datastoreItem xmlns:ds="http://schemas.openxmlformats.org/officeDocument/2006/customXml" ds:itemID="{6EC7EFBB-822E-49A7-A52F-79220551A179}">
+  <ds:schemaRefs>
+    <ds:schemaRef ds:uri="http://schemas.microsoft.com/sharepoint/v3/contenttype/forms"/>
+  </ds:schemaRefs>
+</ds:datastoreItem>
 </file>
</xml_diff>